<commit_message>
Revert "Revert "Update Plan.docx""
This reverts commit bc7bc2ecf281ea6504e23736439e5d41ed7821ff.
</commit_message>
<xml_diff>
--- a/Plan.docx
+++ b/Plan.docx
@@ -571,8 +571,100 @@
           <w:szCs w:val="24"/>
           <w:lang w:val="en-GB"/>
         </w:rPr>
-        <w:t>Add missing values</w:t>
-      </w:r>
+        <w:t xml:space="preserve">Add missing </w:t>
+      </w:r>
+      <w:r>
+        <w:rPr>
+          <w:rFonts w:ascii="Times New Roman" w:hAnsi="Times New Roman" w:cs="Times New Roman"/>
+          <w:sz w:val="24"/>
+          <w:szCs w:val="24"/>
+          <w:lang w:val="en-GB"/>
+        </w:rPr>
+        <w:t>values</w:t>
+      </w:r>
+      <w:r>
+        <w:rPr>
+          <w:rFonts w:ascii="Times New Roman" w:hAnsi="Times New Roman" w:cs="Times New Roman"/>
+          <w:sz w:val="24"/>
+          <w:szCs w:val="24"/>
+          <w:lang w:val="en-GB"/>
+        </w:rPr>
+        <w:t xml:space="preserve"> (several methods and choose the best)</w:t>
+      </w:r>
+    </w:p>
+    <w:p>
+      <w:pPr>
+        <w:pStyle w:val="a3"/>
+        <w:numPr>
+          <w:ilvl w:val="1"/>
+          <w:numId w:val="1"/>
+        </w:numPr>
+        <w:rPr>
+          <w:rFonts w:ascii="Times New Roman" w:hAnsi="Times New Roman" w:cs="Times New Roman"/>
+          <w:sz w:val="24"/>
+          <w:szCs w:val="24"/>
+          <w:lang w:val="en-GB"/>
+        </w:rPr>
+      </w:pPr>
+      <w:r>
+        <w:rPr>
+          <w:rFonts w:ascii="Times New Roman" w:hAnsi="Times New Roman" w:cs="Times New Roman"/>
+          <w:sz w:val="24"/>
+          <w:szCs w:val="24"/>
+          <w:lang w:val="en-GB"/>
+        </w:rPr>
+        <w:t>EDA:</w:t>
+      </w:r>
+    </w:p>
+    <w:p>
+      <w:pPr>
+        <w:pStyle w:val="a3"/>
+        <w:numPr>
+          <w:ilvl w:val="2"/>
+          <w:numId w:val="1"/>
+        </w:numPr>
+        <w:rPr>
+          <w:rFonts w:ascii="Times New Roman" w:hAnsi="Times New Roman" w:cs="Times New Roman"/>
+          <w:sz w:val="24"/>
+          <w:szCs w:val="24"/>
+          <w:lang w:val="en-GB"/>
+        </w:rPr>
+      </w:pPr>
+      <w:r>
+        <w:rPr>
+          <w:rFonts w:ascii="Times New Roman" w:hAnsi="Times New Roman" w:cs="Times New Roman"/>
+          <w:sz w:val="24"/>
+          <w:szCs w:val="24"/>
+          <w:lang w:val="en-GB"/>
+        </w:rPr>
+        <w:t>Summary (min, max, quantiles, var)</w:t>
+      </w:r>
+    </w:p>
+    <w:p>
+      <w:pPr>
+        <w:pStyle w:val="a3"/>
+        <w:numPr>
+          <w:ilvl w:val="2"/>
+          <w:numId w:val="1"/>
+        </w:numPr>
+        <w:rPr>
+          <w:rFonts w:ascii="Times New Roman" w:hAnsi="Times New Roman" w:cs="Times New Roman"/>
+          <w:sz w:val="24"/>
+          <w:szCs w:val="24"/>
+          <w:lang w:val="en-GB"/>
+        </w:rPr>
+      </w:pPr>
+      <w:proofErr w:type="spellStart"/>
+      <w:r>
+        <w:rPr>
+          <w:rFonts w:ascii="Times New Roman" w:hAnsi="Times New Roman" w:cs="Times New Roman"/>
+          <w:sz w:val="24"/>
+          <w:szCs w:val="24"/>
+          <w:lang w:val="en-GB"/>
+        </w:rPr>
+        <w:t>Barplots</w:t>
+      </w:r>
+      <w:proofErr w:type="spellEnd"/>
       <w:r>
         <w:rPr>
           <w:rFonts w:ascii="Times New Roman" w:hAnsi="Times New Roman" w:cs="Times New Roman"/>
@@ -582,12 +674,405 @@
         </w:rPr>
         <w:t xml:space="preserve"> </w:t>
       </w:r>
-      <w:r>
-        <w:rPr>
-          <w:rFonts w:ascii="Times New Roman" w:hAnsi="Times New Roman" w:cs="Times New Roman"/>
-          <w:lang w:val="en-GB"/>
-        </w:rPr>
-        <w:t>(several methods and choose the best)</w:t>
+    </w:p>
+    <w:p>
+      <w:pPr>
+        <w:pStyle w:val="a3"/>
+        <w:numPr>
+          <w:ilvl w:val="3"/>
+          <w:numId w:val="1"/>
+        </w:numPr>
+        <w:rPr>
+          <w:rFonts w:ascii="Times New Roman" w:hAnsi="Times New Roman" w:cs="Times New Roman"/>
+          <w:sz w:val="24"/>
+          <w:szCs w:val="24"/>
+          <w:lang w:val="en-GB"/>
+        </w:rPr>
+      </w:pPr>
+      <w:r>
+        <w:rPr>
+          <w:rFonts w:ascii="Times New Roman" w:hAnsi="Times New Roman" w:cs="Times New Roman"/>
+          <w:sz w:val="24"/>
+          <w:szCs w:val="24"/>
+          <w:lang w:val="en-GB"/>
+        </w:rPr>
+        <w:t xml:space="preserve">Balance </w:t>
+      </w:r>
+    </w:p>
+    <w:p>
+      <w:pPr>
+        <w:pStyle w:val="a3"/>
+        <w:numPr>
+          <w:ilvl w:val="2"/>
+          <w:numId w:val="1"/>
+        </w:numPr>
+        <w:rPr>
+          <w:rFonts w:ascii="Times New Roman" w:hAnsi="Times New Roman" w:cs="Times New Roman"/>
+          <w:sz w:val="24"/>
+          <w:szCs w:val="24"/>
+          <w:lang w:val="en-GB"/>
+        </w:rPr>
+      </w:pPr>
+      <w:r>
+        <w:rPr>
+          <w:rFonts w:ascii="Times New Roman" w:hAnsi="Times New Roman" w:cs="Times New Roman"/>
+          <w:sz w:val="24"/>
+          <w:szCs w:val="24"/>
+          <w:lang w:val="en-GB"/>
+        </w:rPr>
+        <w:t xml:space="preserve">Histograms </w:t>
+      </w:r>
+    </w:p>
+    <w:p>
+      <w:pPr>
+        <w:pStyle w:val="a3"/>
+        <w:numPr>
+          <w:ilvl w:val="3"/>
+          <w:numId w:val="1"/>
+        </w:numPr>
+        <w:rPr>
+          <w:rFonts w:ascii="Times New Roman" w:hAnsi="Times New Roman" w:cs="Times New Roman"/>
+          <w:sz w:val="24"/>
+          <w:szCs w:val="24"/>
+          <w:lang w:val="en-GB"/>
+        </w:rPr>
+      </w:pPr>
+      <w:r>
+        <w:rPr>
+          <w:rFonts w:ascii="Times New Roman" w:hAnsi="Times New Roman" w:cs="Times New Roman"/>
+          <w:sz w:val="24"/>
+          <w:szCs w:val="24"/>
+          <w:lang w:val="en-GB"/>
+        </w:rPr>
+        <w:t xml:space="preserve">Distribution </w:t>
+      </w:r>
+    </w:p>
+    <w:p>
+      <w:pPr>
+        <w:pStyle w:val="a3"/>
+        <w:numPr>
+          <w:ilvl w:val="2"/>
+          <w:numId w:val="1"/>
+        </w:numPr>
+        <w:rPr>
+          <w:rFonts w:ascii="Times New Roman" w:hAnsi="Times New Roman" w:cs="Times New Roman"/>
+          <w:sz w:val="24"/>
+          <w:szCs w:val="24"/>
+          <w:lang w:val="en-GB"/>
+        </w:rPr>
+      </w:pPr>
+      <w:r>
+        <w:rPr>
+          <w:rFonts w:ascii="Times New Roman" w:hAnsi="Times New Roman" w:cs="Times New Roman"/>
+          <w:sz w:val="24"/>
+          <w:szCs w:val="24"/>
+          <w:lang w:val="en-GB"/>
+        </w:rPr>
+        <w:t>QQ Plot</w:t>
+      </w:r>
+    </w:p>
+    <w:p>
+      <w:pPr>
+        <w:pStyle w:val="a3"/>
+        <w:numPr>
+          <w:ilvl w:val="2"/>
+          <w:numId w:val="1"/>
+        </w:numPr>
+        <w:rPr>
+          <w:rFonts w:ascii="Times New Roman" w:hAnsi="Times New Roman" w:cs="Times New Roman"/>
+          <w:sz w:val="24"/>
+          <w:szCs w:val="24"/>
+          <w:lang w:val="en-GB"/>
+        </w:rPr>
+      </w:pPr>
+    </w:p>
+    <w:p>
+      <w:pPr>
+        <w:pStyle w:val="a3"/>
+        <w:numPr>
+          <w:ilvl w:val="2"/>
+          <w:numId w:val="1"/>
+        </w:numPr>
+        <w:rPr>
+          <w:rFonts w:ascii="Times New Roman" w:hAnsi="Times New Roman" w:cs="Times New Roman"/>
+          <w:sz w:val="24"/>
+          <w:szCs w:val="24"/>
+          <w:lang w:val="en-GB"/>
+        </w:rPr>
+      </w:pPr>
+      <w:r>
+        <w:rPr>
+          <w:rFonts w:ascii="Times New Roman" w:hAnsi="Times New Roman" w:cs="Times New Roman"/>
+          <w:sz w:val="24"/>
+          <w:szCs w:val="24"/>
+          <w:lang w:val="en-GB"/>
+        </w:rPr>
+        <w:t xml:space="preserve">Boxplots </w:t>
+      </w:r>
+      <w:r>
+        <w:rPr>
+          <w:rFonts w:ascii="Times New Roman" w:hAnsi="Times New Roman" w:cs="Times New Roman"/>
+          <w:sz w:val="24"/>
+          <w:szCs w:val="24"/>
+          <w:lang w:val="en-GB"/>
+        </w:rPr>
+        <w:t xml:space="preserve">for int, </w:t>
+      </w:r>
+      <w:proofErr w:type="spellStart"/>
+      <w:r>
+        <w:rPr>
+          <w:rFonts w:ascii="Times New Roman" w:hAnsi="Times New Roman" w:cs="Times New Roman"/>
+          <w:sz w:val="24"/>
+          <w:szCs w:val="24"/>
+          <w:lang w:val="en-GB"/>
+        </w:rPr>
+        <w:t>cont</w:t>
+      </w:r>
+      <w:proofErr w:type="spellEnd"/>
+    </w:p>
+    <w:p>
+      <w:pPr>
+        <w:pStyle w:val="a3"/>
+        <w:numPr>
+          <w:ilvl w:val="3"/>
+          <w:numId w:val="1"/>
+        </w:numPr>
+        <w:rPr>
+          <w:rFonts w:ascii="Times New Roman" w:hAnsi="Times New Roman" w:cs="Times New Roman"/>
+          <w:sz w:val="24"/>
+          <w:szCs w:val="24"/>
+          <w:lang w:val="en-GB"/>
+        </w:rPr>
+      </w:pPr>
+      <w:r>
+        <w:rPr>
+          <w:rFonts w:ascii="Times New Roman" w:hAnsi="Times New Roman" w:cs="Times New Roman"/>
+          <w:sz w:val="24"/>
+          <w:szCs w:val="24"/>
+          <w:lang w:val="en-GB"/>
+        </w:rPr>
+        <w:t xml:space="preserve">Outliers </w:t>
+      </w:r>
+    </w:p>
+    <w:p>
+      <w:pPr>
+        <w:pStyle w:val="a3"/>
+        <w:numPr>
+          <w:ilvl w:val="3"/>
+          <w:numId w:val="1"/>
+        </w:numPr>
+        <w:rPr>
+          <w:rFonts w:ascii="Times New Roman" w:hAnsi="Times New Roman" w:cs="Times New Roman"/>
+          <w:sz w:val="24"/>
+          <w:szCs w:val="24"/>
+          <w:lang w:val="en-GB"/>
+        </w:rPr>
+      </w:pPr>
+      <w:r>
+        <w:rPr>
+          <w:rFonts w:ascii="Times New Roman" w:hAnsi="Times New Roman" w:cs="Times New Roman"/>
+          <w:sz w:val="24"/>
+          <w:szCs w:val="24"/>
+          <w:lang w:val="en-GB"/>
+        </w:rPr>
+        <w:t>Initial assessment of discriminative ability of consecutive features (i.e.</w:t>
+      </w:r>
+      <w:r>
+        <w:rPr>
+          <w:rFonts w:ascii="Times New Roman" w:hAnsi="Times New Roman" w:cs="Times New Roman"/>
+          <w:sz w:val="24"/>
+          <w:szCs w:val="24"/>
+          <w:lang w:val="en-GB"/>
+        </w:rPr>
+        <w:t xml:space="preserve"> </w:t>
+      </w:r>
+      <w:r>
+        <w:rPr>
+          <w:rFonts w:ascii="Times New Roman" w:hAnsi="Times New Roman" w:cs="Times New Roman"/>
+          <w:sz w:val="24"/>
+          <w:szCs w:val="24"/>
+          <w:lang w:val="en-GB"/>
+        </w:rPr>
+        <w:t>ability to separate objects from different classes).</w:t>
+      </w:r>
+    </w:p>
+    <w:p>
+      <w:pPr>
+        <w:pStyle w:val="a3"/>
+        <w:numPr>
+          <w:ilvl w:val="2"/>
+          <w:numId w:val="1"/>
+        </w:numPr>
+        <w:rPr>
+          <w:rFonts w:ascii="Times New Roman" w:hAnsi="Times New Roman" w:cs="Times New Roman"/>
+          <w:sz w:val="24"/>
+          <w:szCs w:val="24"/>
+          <w:lang w:val="en-GB"/>
+        </w:rPr>
+      </w:pPr>
+      <w:proofErr w:type="spellStart"/>
+      <w:r>
+        <w:rPr>
+          <w:rFonts w:ascii="Times New Roman" w:hAnsi="Times New Roman" w:cs="Times New Roman"/>
+          <w:sz w:val="24"/>
+          <w:szCs w:val="24"/>
+          <w:lang w:val="en-GB"/>
+        </w:rPr>
+        <w:t>Barplots</w:t>
+      </w:r>
+      <w:proofErr w:type="spellEnd"/>
+      <w:r>
+        <w:rPr>
+          <w:rFonts w:ascii="Times New Roman" w:hAnsi="Times New Roman" w:cs="Times New Roman"/>
+          <w:sz w:val="24"/>
+          <w:szCs w:val="24"/>
+          <w:lang w:val="en-GB"/>
+        </w:rPr>
+        <w:t xml:space="preserve"> </w:t>
+      </w:r>
+      <w:r>
+        <w:rPr>
+          <w:rFonts w:ascii="Times New Roman" w:hAnsi="Times New Roman" w:cs="Times New Roman"/>
+          <w:sz w:val="24"/>
+          <w:szCs w:val="24"/>
+          <w:lang w:val="en-GB"/>
+        </w:rPr>
+        <w:t xml:space="preserve">for categorises </w:t>
+      </w:r>
+    </w:p>
+    <w:p>
+      <w:pPr>
+        <w:pStyle w:val="a3"/>
+        <w:numPr>
+          <w:ilvl w:val="3"/>
+          <w:numId w:val="1"/>
+        </w:numPr>
+        <w:rPr>
+          <w:rFonts w:ascii="Times New Roman" w:hAnsi="Times New Roman" w:cs="Times New Roman"/>
+          <w:sz w:val="24"/>
+          <w:szCs w:val="24"/>
+          <w:lang w:val="en-GB"/>
+        </w:rPr>
+      </w:pPr>
+      <w:r>
+        <w:rPr>
+          <w:rFonts w:ascii="Times New Roman" w:hAnsi="Times New Roman" w:cs="Times New Roman"/>
+          <w:sz w:val="24"/>
+          <w:szCs w:val="24"/>
+          <w:lang w:val="en-GB"/>
+        </w:rPr>
+        <w:t>Initial assessment of discriminative ability of consecutive features (i.e. ability to separate objects from different classes).</w:t>
+      </w:r>
+    </w:p>
+    <w:p>
+      <w:pPr>
+        <w:pStyle w:val="a3"/>
+        <w:numPr>
+          <w:ilvl w:val="2"/>
+          <w:numId w:val="1"/>
+        </w:numPr>
+        <w:rPr>
+          <w:rFonts w:ascii="Times New Roman" w:hAnsi="Times New Roman" w:cs="Times New Roman"/>
+          <w:sz w:val="24"/>
+          <w:szCs w:val="24"/>
+          <w:lang w:val="en-GB"/>
+        </w:rPr>
+      </w:pPr>
+      <w:r>
+        <w:rPr>
+          <w:rFonts w:ascii="Times New Roman" w:hAnsi="Times New Roman" w:cs="Times New Roman"/>
+          <w:sz w:val="24"/>
+          <w:szCs w:val="24"/>
+          <w:lang w:val="en-GB"/>
+        </w:rPr>
+        <w:t xml:space="preserve">Histograms for categorises </w:t>
+      </w:r>
+    </w:p>
+    <w:p>
+      <w:pPr>
+        <w:pStyle w:val="a3"/>
+        <w:numPr>
+          <w:ilvl w:val="3"/>
+          <w:numId w:val="1"/>
+        </w:numPr>
+        <w:rPr>
+          <w:rFonts w:ascii="Times New Roman" w:hAnsi="Times New Roman" w:cs="Times New Roman"/>
+          <w:sz w:val="24"/>
+          <w:szCs w:val="24"/>
+          <w:lang w:val="en-GB"/>
+        </w:rPr>
+      </w:pPr>
+      <w:r>
+        <w:rPr>
+          <w:rFonts w:ascii="Times New Roman" w:hAnsi="Times New Roman" w:cs="Times New Roman"/>
+          <w:sz w:val="24"/>
+          <w:szCs w:val="24"/>
+          <w:lang w:val="en-GB"/>
+        </w:rPr>
+        <w:t xml:space="preserve">Distribution </w:t>
+      </w:r>
+    </w:p>
+    <w:p>
+      <w:pPr>
+        <w:pStyle w:val="a3"/>
+        <w:numPr>
+          <w:ilvl w:val="2"/>
+          <w:numId w:val="1"/>
+        </w:numPr>
+        <w:rPr>
+          <w:rFonts w:ascii="Times New Roman" w:hAnsi="Times New Roman" w:cs="Times New Roman"/>
+          <w:sz w:val="24"/>
+          <w:szCs w:val="24"/>
+          <w:lang w:val="en-GB"/>
+        </w:rPr>
+      </w:pPr>
+    </w:p>
+    <w:p>
+      <w:pPr>
+        <w:pStyle w:val="a3"/>
+        <w:numPr>
+          <w:ilvl w:val="2"/>
+          <w:numId w:val="1"/>
+        </w:numPr>
+        <w:rPr>
+          <w:rFonts w:ascii="Times New Roman" w:hAnsi="Times New Roman" w:cs="Times New Roman"/>
+          <w:sz w:val="24"/>
+          <w:szCs w:val="24"/>
+          <w:lang w:val="en-GB"/>
+        </w:rPr>
+      </w:pPr>
+      <w:r>
+        <w:rPr>
+          <w:rFonts w:ascii="Times New Roman" w:hAnsi="Times New Roman" w:cs="Times New Roman"/>
+          <w:sz w:val="24"/>
+          <w:szCs w:val="24"/>
+          <w:lang w:val="en-GB"/>
+        </w:rPr>
+        <w:t>Correlations</w:t>
+      </w:r>
+    </w:p>
+    <w:p>
+      <w:pPr>
+        <w:pStyle w:val="a3"/>
+        <w:numPr>
+          <w:ilvl w:val="0"/>
+          <w:numId w:val="1"/>
+        </w:numPr>
+        <w:rPr>
+          <w:rFonts w:ascii="Times New Roman" w:hAnsi="Times New Roman" w:cs="Times New Roman"/>
+          <w:sz w:val="24"/>
+          <w:szCs w:val="24"/>
+          <w:lang w:val="en-GB"/>
+        </w:rPr>
+      </w:pPr>
+      <w:r>
+        <w:rPr>
+          <w:rFonts w:ascii="Times New Roman" w:hAnsi="Times New Roman" w:cs="Times New Roman"/>
+          <w:sz w:val="24"/>
+          <w:szCs w:val="24"/>
+          <w:lang w:val="en-GB"/>
+        </w:rPr>
+        <w:t>Classification along with detailed accuracy assessment</w:t>
       </w:r>
     </w:p>
     <w:p>
@@ -611,436 +1096,175 @@
           <w:szCs w:val="24"/>
           <w:lang w:val="en-GB"/>
         </w:rPr>
-        <w:t>EDA:</w:t>
-      </w:r>
-    </w:p>
-    <w:p>
-      <w:pPr>
-        <w:pStyle w:val="a3"/>
-        <w:numPr>
-          <w:ilvl w:val="2"/>
-          <w:numId w:val="1"/>
-        </w:numPr>
-        <w:rPr>
-          <w:rFonts w:ascii="Times New Roman" w:hAnsi="Times New Roman" w:cs="Times New Roman"/>
-          <w:sz w:val="24"/>
-          <w:szCs w:val="24"/>
-          <w:lang w:val="en-GB"/>
-        </w:rPr>
-      </w:pPr>
-      <w:r>
-        <w:rPr>
-          <w:rFonts w:ascii="Times New Roman" w:hAnsi="Times New Roman" w:cs="Times New Roman"/>
-          <w:sz w:val="24"/>
-          <w:szCs w:val="24"/>
-          <w:lang w:val="en-GB"/>
-        </w:rPr>
-        <w:t>Summary (min, max, quantiles, var)</w:t>
-      </w:r>
-    </w:p>
-    <w:p>
-      <w:pPr>
-        <w:pStyle w:val="a3"/>
-        <w:numPr>
-          <w:ilvl w:val="2"/>
-          <w:numId w:val="1"/>
-        </w:numPr>
-        <w:rPr>
-          <w:rFonts w:ascii="Times New Roman" w:hAnsi="Times New Roman" w:cs="Times New Roman"/>
-          <w:sz w:val="24"/>
-          <w:szCs w:val="24"/>
-          <w:lang w:val="en-GB"/>
-        </w:rPr>
-      </w:pPr>
-      <w:proofErr w:type="spellStart"/>
-      <w:r>
-        <w:rPr>
-          <w:rFonts w:ascii="Times New Roman" w:hAnsi="Times New Roman" w:cs="Times New Roman"/>
-          <w:sz w:val="24"/>
-          <w:szCs w:val="24"/>
-          <w:lang w:val="en-GB"/>
-        </w:rPr>
-        <w:t>Barplots</w:t>
-      </w:r>
-      <w:proofErr w:type="spellEnd"/>
-      <w:r>
-        <w:rPr>
-          <w:rFonts w:ascii="Times New Roman" w:hAnsi="Times New Roman" w:cs="Times New Roman"/>
-          <w:sz w:val="24"/>
-          <w:szCs w:val="24"/>
-          <w:lang w:val="en-GB"/>
-        </w:rPr>
-        <w:t xml:space="preserve"> </w:t>
-      </w:r>
-    </w:p>
-    <w:p>
-      <w:pPr>
-        <w:pStyle w:val="a3"/>
-        <w:numPr>
-          <w:ilvl w:val="3"/>
-          <w:numId w:val="1"/>
-        </w:numPr>
-        <w:rPr>
-          <w:rFonts w:ascii="Times New Roman" w:hAnsi="Times New Roman" w:cs="Times New Roman"/>
-          <w:sz w:val="24"/>
-          <w:szCs w:val="24"/>
-          <w:lang w:val="en-GB"/>
-        </w:rPr>
-      </w:pPr>
-      <w:r>
-        <w:rPr>
-          <w:rFonts w:ascii="Times New Roman" w:hAnsi="Times New Roman" w:cs="Times New Roman"/>
-          <w:sz w:val="24"/>
-          <w:szCs w:val="24"/>
-          <w:lang w:val="en-GB"/>
-        </w:rPr>
-        <w:t xml:space="preserve">Balance </w:t>
-      </w:r>
-    </w:p>
-    <w:p>
-      <w:pPr>
-        <w:pStyle w:val="a3"/>
-        <w:numPr>
-          <w:ilvl w:val="2"/>
-          <w:numId w:val="1"/>
-        </w:numPr>
-        <w:rPr>
-          <w:rFonts w:ascii="Times New Roman" w:hAnsi="Times New Roman" w:cs="Times New Roman"/>
-          <w:sz w:val="24"/>
-          <w:szCs w:val="24"/>
-          <w:lang w:val="en-GB"/>
-        </w:rPr>
-      </w:pPr>
-      <w:r>
-        <w:rPr>
-          <w:rFonts w:ascii="Times New Roman" w:hAnsi="Times New Roman" w:cs="Times New Roman"/>
-          <w:sz w:val="24"/>
-          <w:szCs w:val="24"/>
-          <w:lang w:val="en-GB"/>
-        </w:rPr>
-        <w:t xml:space="preserve">Histograms </w:t>
-      </w:r>
-    </w:p>
-    <w:p>
-      <w:pPr>
-        <w:pStyle w:val="a3"/>
-        <w:numPr>
-          <w:ilvl w:val="3"/>
-          <w:numId w:val="1"/>
-        </w:numPr>
-        <w:rPr>
-          <w:rFonts w:ascii="Times New Roman" w:hAnsi="Times New Roman" w:cs="Times New Roman"/>
-          <w:sz w:val="24"/>
-          <w:szCs w:val="24"/>
-          <w:lang w:val="en-GB"/>
-        </w:rPr>
-      </w:pPr>
-      <w:r>
-        <w:rPr>
-          <w:rFonts w:ascii="Times New Roman" w:hAnsi="Times New Roman" w:cs="Times New Roman"/>
-          <w:sz w:val="24"/>
-          <w:szCs w:val="24"/>
-          <w:lang w:val="en-GB"/>
-        </w:rPr>
-        <w:t xml:space="preserve">Distribution </w:t>
-      </w:r>
-    </w:p>
-    <w:p>
-      <w:pPr>
-        <w:pStyle w:val="a3"/>
-        <w:numPr>
-          <w:ilvl w:val="2"/>
-          <w:numId w:val="1"/>
-        </w:numPr>
-        <w:rPr>
-          <w:rFonts w:ascii="Times New Roman" w:hAnsi="Times New Roman" w:cs="Times New Roman"/>
-          <w:sz w:val="24"/>
-          <w:szCs w:val="24"/>
-          <w:lang w:val="en-GB"/>
-        </w:rPr>
-      </w:pPr>
-      <w:r>
-        <w:rPr>
-          <w:rFonts w:ascii="Times New Roman" w:hAnsi="Times New Roman" w:cs="Times New Roman"/>
-          <w:sz w:val="24"/>
-          <w:szCs w:val="24"/>
-          <w:lang w:val="en-GB"/>
-        </w:rPr>
-        <w:t>QQ Plot</w:t>
-      </w:r>
-    </w:p>
-    <w:p>
-      <w:pPr>
-        <w:pStyle w:val="a3"/>
-        <w:numPr>
-          <w:ilvl w:val="2"/>
-          <w:numId w:val="1"/>
-        </w:numPr>
-        <w:rPr>
-          <w:rFonts w:ascii="Times New Roman" w:hAnsi="Times New Roman" w:cs="Times New Roman"/>
-          <w:sz w:val="24"/>
-          <w:szCs w:val="24"/>
-          <w:lang w:val="en-GB"/>
-        </w:rPr>
-      </w:pPr>
-      <w:r>
-        <w:rPr>
-          <w:rFonts w:ascii="Times New Roman" w:hAnsi="Times New Roman" w:cs="Times New Roman"/>
-          <w:sz w:val="24"/>
-          <w:szCs w:val="24"/>
-          <w:lang w:val="en-GB"/>
-        </w:rPr>
-        <w:t xml:space="preserve">Boxplots </w:t>
-      </w:r>
-      <w:r>
-        <w:rPr>
-          <w:rFonts w:ascii="Times New Roman" w:hAnsi="Times New Roman" w:cs="Times New Roman"/>
-          <w:sz w:val="24"/>
-          <w:szCs w:val="24"/>
-          <w:lang w:val="en-GB"/>
-        </w:rPr>
-        <w:t xml:space="preserve">for int, </w:t>
-      </w:r>
-      <w:proofErr w:type="spellStart"/>
-      <w:r>
-        <w:rPr>
-          <w:rFonts w:ascii="Times New Roman" w:hAnsi="Times New Roman" w:cs="Times New Roman"/>
-          <w:sz w:val="24"/>
-          <w:szCs w:val="24"/>
-          <w:lang w:val="en-GB"/>
-        </w:rPr>
-        <w:t>cont</w:t>
-      </w:r>
-      <w:proofErr w:type="spellEnd"/>
-    </w:p>
-    <w:p>
-      <w:pPr>
-        <w:pStyle w:val="a3"/>
-        <w:numPr>
-          <w:ilvl w:val="3"/>
-          <w:numId w:val="1"/>
-        </w:numPr>
-        <w:rPr>
-          <w:rFonts w:ascii="Times New Roman" w:hAnsi="Times New Roman" w:cs="Times New Roman"/>
-          <w:sz w:val="24"/>
-          <w:szCs w:val="24"/>
-          <w:lang w:val="en-GB"/>
-        </w:rPr>
-      </w:pPr>
-      <w:r>
-        <w:rPr>
-          <w:rFonts w:ascii="Times New Roman" w:hAnsi="Times New Roman" w:cs="Times New Roman"/>
-          <w:sz w:val="24"/>
-          <w:szCs w:val="24"/>
-          <w:lang w:val="en-GB"/>
-        </w:rPr>
-        <w:t xml:space="preserve">Outliers </w:t>
-      </w:r>
-    </w:p>
-    <w:p>
-      <w:pPr>
-        <w:pStyle w:val="a3"/>
-        <w:numPr>
-          <w:ilvl w:val="3"/>
-          <w:numId w:val="1"/>
-        </w:numPr>
-        <w:rPr>
-          <w:rFonts w:ascii="Times New Roman" w:hAnsi="Times New Roman" w:cs="Times New Roman"/>
-          <w:sz w:val="24"/>
-          <w:szCs w:val="24"/>
-          <w:lang w:val="en-GB"/>
-        </w:rPr>
-      </w:pPr>
-      <w:r>
-        <w:rPr>
-          <w:rFonts w:ascii="Times New Roman" w:hAnsi="Times New Roman" w:cs="Times New Roman"/>
-          <w:sz w:val="24"/>
-          <w:szCs w:val="24"/>
-          <w:lang w:val="en-GB"/>
-        </w:rPr>
-        <w:t>Initial assessment of discriminative ability of consecutive features (i.e.</w:t>
-      </w:r>
-      <w:r>
-        <w:rPr>
-          <w:rFonts w:ascii="Times New Roman" w:hAnsi="Times New Roman" w:cs="Times New Roman"/>
-          <w:sz w:val="24"/>
-          <w:szCs w:val="24"/>
-          <w:lang w:val="en-GB"/>
-        </w:rPr>
-        <w:t xml:space="preserve"> </w:t>
-      </w:r>
-      <w:r>
-        <w:rPr>
-          <w:rFonts w:ascii="Times New Roman" w:hAnsi="Times New Roman" w:cs="Times New Roman"/>
-          <w:sz w:val="24"/>
-          <w:szCs w:val="24"/>
-          <w:lang w:val="en-GB"/>
-        </w:rPr>
-        <w:t>ability to separate objects from different classes).</w:t>
-      </w:r>
-    </w:p>
-    <w:p>
-      <w:pPr>
-        <w:pStyle w:val="a3"/>
-        <w:numPr>
-          <w:ilvl w:val="2"/>
-          <w:numId w:val="1"/>
-        </w:numPr>
-        <w:rPr>
-          <w:rFonts w:ascii="Times New Roman" w:hAnsi="Times New Roman" w:cs="Times New Roman"/>
-          <w:sz w:val="24"/>
-          <w:szCs w:val="24"/>
-          <w:lang w:val="en-GB"/>
-        </w:rPr>
-      </w:pPr>
-      <w:proofErr w:type="spellStart"/>
-      <w:r>
-        <w:rPr>
-          <w:rFonts w:ascii="Times New Roman" w:hAnsi="Times New Roman" w:cs="Times New Roman"/>
-          <w:sz w:val="24"/>
-          <w:szCs w:val="24"/>
-          <w:lang w:val="en-GB"/>
-        </w:rPr>
-        <w:t>Barplots</w:t>
-      </w:r>
-      <w:proofErr w:type="spellEnd"/>
-      <w:r>
-        <w:rPr>
-          <w:rFonts w:ascii="Times New Roman" w:hAnsi="Times New Roman" w:cs="Times New Roman"/>
-          <w:sz w:val="24"/>
-          <w:szCs w:val="24"/>
-          <w:lang w:val="en-GB"/>
-        </w:rPr>
-        <w:t xml:space="preserve"> </w:t>
-      </w:r>
-      <w:r>
-        <w:rPr>
-          <w:rFonts w:ascii="Times New Roman" w:hAnsi="Times New Roman" w:cs="Times New Roman"/>
-          <w:sz w:val="24"/>
-          <w:szCs w:val="24"/>
-          <w:lang w:val="en-GB"/>
-        </w:rPr>
-        <w:t xml:space="preserve">for categorises </w:t>
-      </w:r>
-    </w:p>
-    <w:p>
-      <w:pPr>
-        <w:pStyle w:val="a3"/>
-        <w:numPr>
-          <w:ilvl w:val="3"/>
-          <w:numId w:val="1"/>
-        </w:numPr>
-        <w:rPr>
-          <w:rFonts w:ascii="Times New Roman" w:hAnsi="Times New Roman" w:cs="Times New Roman"/>
-          <w:sz w:val="24"/>
-          <w:szCs w:val="24"/>
-          <w:lang w:val="en-GB"/>
-        </w:rPr>
-      </w:pPr>
-      <w:r>
-        <w:rPr>
-          <w:rFonts w:ascii="Times New Roman" w:hAnsi="Times New Roman" w:cs="Times New Roman"/>
-          <w:sz w:val="24"/>
-          <w:szCs w:val="24"/>
-          <w:lang w:val="en-GB"/>
-        </w:rPr>
-        <w:t>Initial assessment of discriminative ability of consecutive features (i.e. ability to separate objects from different classes).</w:t>
-      </w:r>
-    </w:p>
-    <w:p>
-      <w:pPr>
-        <w:pStyle w:val="a3"/>
-        <w:numPr>
-          <w:ilvl w:val="2"/>
-          <w:numId w:val="1"/>
-        </w:numPr>
-        <w:rPr>
-          <w:rFonts w:ascii="Times New Roman" w:hAnsi="Times New Roman" w:cs="Times New Roman"/>
-          <w:sz w:val="24"/>
-          <w:szCs w:val="24"/>
-          <w:lang w:val="en-GB"/>
-        </w:rPr>
-      </w:pPr>
-      <w:r>
-        <w:rPr>
-          <w:rFonts w:ascii="Times New Roman" w:hAnsi="Times New Roman" w:cs="Times New Roman"/>
-          <w:sz w:val="24"/>
-          <w:szCs w:val="24"/>
-          <w:lang w:val="en-GB"/>
-        </w:rPr>
-        <w:t xml:space="preserve">Histograms for categorises </w:t>
-      </w:r>
-    </w:p>
-    <w:p>
-      <w:pPr>
-        <w:pStyle w:val="a3"/>
-        <w:numPr>
-          <w:ilvl w:val="3"/>
-          <w:numId w:val="1"/>
-        </w:numPr>
-        <w:rPr>
-          <w:rFonts w:ascii="Times New Roman" w:hAnsi="Times New Roman" w:cs="Times New Roman"/>
-          <w:sz w:val="24"/>
-          <w:szCs w:val="24"/>
-          <w:lang w:val="en-GB"/>
-        </w:rPr>
-      </w:pPr>
-      <w:r>
-        <w:rPr>
-          <w:rFonts w:ascii="Times New Roman" w:hAnsi="Times New Roman" w:cs="Times New Roman"/>
-          <w:sz w:val="24"/>
-          <w:szCs w:val="24"/>
-          <w:lang w:val="en-GB"/>
-        </w:rPr>
-        <w:t xml:space="preserve">Distribution </w:t>
-      </w:r>
-    </w:p>
-    <w:p>
-      <w:pPr>
-        <w:pStyle w:val="a3"/>
-        <w:numPr>
-          <w:ilvl w:val="2"/>
-          <w:numId w:val="1"/>
-        </w:numPr>
-        <w:rPr>
-          <w:rFonts w:ascii="Times New Roman" w:hAnsi="Times New Roman" w:cs="Times New Roman"/>
-          <w:sz w:val="24"/>
-          <w:szCs w:val="24"/>
-          <w:lang w:val="en-GB"/>
-        </w:rPr>
-      </w:pPr>
-      <w:r>
-        <w:rPr>
-          <w:rFonts w:ascii="Times New Roman" w:hAnsi="Times New Roman" w:cs="Times New Roman"/>
-          <w:sz w:val="24"/>
-          <w:szCs w:val="24"/>
-          <w:lang w:val="en-GB"/>
-        </w:rPr>
-        <w:t>Correlations</w:t>
-      </w:r>
-    </w:p>
-    <w:p>
-      <w:pPr>
-        <w:pStyle w:val="a3"/>
-        <w:numPr>
-          <w:ilvl w:val="0"/>
-          <w:numId w:val="1"/>
-        </w:numPr>
-        <w:rPr>
-          <w:rFonts w:ascii="Times New Roman" w:hAnsi="Times New Roman" w:cs="Times New Roman"/>
-          <w:sz w:val="24"/>
-          <w:szCs w:val="24"/>
-          <w:lang w:val="en-GB"/>
-        </w:rPr>
-      </w:pPr>
-      <w:r>
-        <w:rPr>
-          <w:rFonts w:ascii="Times New Roman" w:hAnsi="Times New Roman" w:cs="Times New Roman"/>
-          <w:sz w:val="24"/>
-          <w:szCs w:val="24"/>
-          <w:lang w:val="en-GB"/>
-        </w:rPr>
-        <w:t>Classification along with detailed accuracy assessment</w:t>
+        <w:t>Methods:</w:t>
+      </w:r>
+    </w:p>
+    <w:p>
+      <w:pPr>
+        <w:pStyle w:val="a3"/>
+        <w:numPr>
+          <w:ilvl w:val="2"/>
+          <w:numId w:val="1"/>
+        </w:numPr>
+        <w:rPr>
+          <w:rFonts w:ascii="Times New Roman" w:hAnsi="Times New Roman" w:cs="Times New Roman"/>
+          <w:sz w:val="24"/>
+          <w:szCs w:val="24"/>
+          <w:lang w:val="en-GB"/>
+        </w:rPr>
+      </w:pPr>
+      <w:r>
+        <w:rPr>
+          <w:rFonts w:ascii="Times New Roman" w:hAnsi="Times New Roman" w:cs="Times New Roman"/>
+          <w:sz w:val="24"/>
+          <w:szCs w:val="24"/>
+          <w:lang w:val="en-GB"/>
+        </w:rPr>
+        <w:t xml:space="preserve">Linear regression </w:t>
+      </w:r>
+    </w:p>
+    <w:p>
+      <w:pPr>
+        <w:pStyle w:val="a3"/>
+        <w:numPr>
+          <w:ilvl w:val="2"/>
+          <w:numId w:val="1"/>
+        </w:numPr>
+        <w:rPr>
+          <w:rFonts w:ascii="Times New Roman" w:hAnsi="Times New Roman" w:cs="Times New Roman"/>
+          <w:sz w:val="24"/>
+          <w:szCs w:val="24"/>
+          <w:lang w:val="en-GB"/>
+        </w:rPr>
+      </w:pPr>
+      <w:r>
+        <w:rPr>
+          <w:rFonts w:ascii="Times New Roman" w:hAnsi="Times New Roman" w:cs="Times New Roman"/>
+          <w:sz w:val="24"/>
+          <w:szCs w:val="24"/>
+          <w:lang w:val="en-GB"/>
+        </w:rPr>
+        <w:t>K-NN</w:t>
+      </w:r>
+    </w:p>
+    <w:p>
+      <w:pPr>
+        <w:pStyle w:val="a3"/>
+        <w:numPr>
+          <w:ilvl w:val="2"/>
+          <w:numId w:val="1"/>
+        </w:numPr>
+        <w:rPr>
+          <w:rFonts w:ascii="Times New Roman" w:hAnsi="Times New Roman" w:cs="Times New Roman"/>
+          <w:sz w:val="24"/>
+          <w:szCs w:val="24"/>
+          <w:lang w:val="en-GB"/>
+        </w:rPr>
+      </w:pPr>
+      <w:r>
+        <w:rPr>
+          <w:rFonts w:ascii="Times New Roman" w:hAnsi="Times New Roman" w:cs="Times New Roman"/>
+          <w:sz w:val="24"/>
+          <w:szCs w:val="24"/>
+          <w:lang w:val="en-GB"/>
+        </w:rPr>
+        <w:t>LDA</w:t>
+      </w:r>
+    </w:p>
+    <w:p>
+      <w:pPr>
+        <w:pStyle w:val="a3"/>
+        <w:numPr>
+          <w:ilvl w:val="2"/>
+          <w:numId w:val="1"/>
+        </w:numPr>
+        <w:rPr>
+          <w:rFonts w:ascii="Times New Roman" w:hAnsi="Times New Roman" w:cs="Times New Roman"/>
+          <w:sz w:val="24"/>
+          <w:szCs w:val="24"/>
+          <w:lang w:val="en-GB"/>
+        </w:rPr>
+      </w:pPr>
+      <w:r>
+        <w:rPr>
+          <w:rFonts w:ascii="Times New Roman" w:hAnsi="Times New Roman" w:cs="Times New Roman"/>
+          <w:sz w:val="24"/>
+          <w:szCs w:val="24"/>
+          <w:lang w:val="en-GB"/>
+        </w:rPr>
+        <w:t>QDA</w:t>
+      </w:r>
+    </w:p>
+    <w:p>
+      <w:pPr>
+        <w:pStyle w:val="a3"/>
+        <w:numPr>
+          <w:ilvl w:val="2"/>
+          <w:numId w:val="1"/>
+        </w:numPr>
+        <w:rPr>
+          <w:rFonts w:ascii="Times New Roman" w:hAnsi="Times New Roman" w:cs="Times New Roman"/>
+          <w:sz w:val="24"/>
+          <w:szCs w:val="24"/>
+          <w:lang w:val="en-GB"/>
+        </w:rPr>
+      </w:pPr>
+      <w:r>
+        <w:rPr>
+          <w:rFonts w:ascii="Times New Roman" w:hAnsi="Times New Roman" w:cs="Times New Roman"/>
+          <w:sz w:val="24"/>
+          <w:szCs w:val="24"/>
+          <w:lang w:val="en-GB"/>
+        </w:rPr>
+        <w:t>LR</w:t>
+      </w:r>
+    </w:p>
+    <w:p>
+      <w:pPr>
+        <w:pStyle w:val="a3"/>
+        <w:numPr>
+          <w:ilvl w:val="2"/>
+          <w:numId w:val="1"/>
+        </w:numPr>
+        <w:rPr>
+          <w:rFonts w:ascii="Times New Roman" w:hAnsi="Times New Roman" w:cs="Times New Roman"/>
+          <w:sz w:val="24"/>
+          <w:szCs w:val="24"/>
+          <w:lang w:val="en-GB"/>
+        </w:rPr>
+      </w:pPr>
+      <w:r>
+        <w:rPr>
+          <w:rFonts w:ascii="Times New Roman" w:hAnsi="Times New Roman" w:cs="Times New Roman"/>
+          <w:sz w:val="24"/>
+          <w:szCs w:val="24"/>
+          <w:lang w:val="en-GB"/>
+        </w:rPr>
+        <w:t xml:space="preserve">Random tree </w:t>
+      </w:r>
+    </w:p>
+    <w:p>
+      <w:pPr>
+        <w:pStyle w:val="a3"/>
+        <w:numPr>
+          <w:ilvl w:val="2"/>
+          <w:numId w:val="1"/>
+        </w:numPr>
+        <w:rPr>
+          <w:rFonts w:ascii="Times New Roman" w:hAnsi="Times New Roman" w:cs="Times New Roman"/>
+          <w:sz w:val="24"/>
+          <w:szCs w:val="24"/>
+          <w:lang w:val="en-GB"/>
+        </w:rPr>
+      </w:pPr>
+      <w:r>
+        <w:rPr>
+          <w:rFonts w:ascii="Times New Roman" w:hAnsi="Times New Roman" w:cs="Times New Roman"/>
+          <w:sz w:val="24"/>
+          <w:szCs w:val="24"/>
+          <w:lang w:val="en-GB"/>
+        </w:rPr>
+        <w:t xml:space="preserve">Random forest </w:t>
       </w:r>
     </w:p>
     <w:p>
@@ -1064,198 +1288,7 @@
           <w:szCs w:val="24"/>
           <w:lang w:val="en-GB"/>
         </w:rPr>
-        <w:t>Methods:</w:t>
-      </w:r>
-    </w:p>
-    <w:p>
-      <w:pPr>
-        <w:pStyle w:val="a3"/>
-        <w:numPr>
-          <w:ilvl w:val="2"/>
-          <w:numId w:val="1"/>
-        </w:numPr>
-        <w:rPr>
-          <w:rFonts w:ascii="Times New Roman" w:hAnsi="Times New Roman" w:cs="Times New Roman"/>
-          <w:sz w:val="24"/>
-          <w:szCs w:val="24"/>
-          <w:lang w:val="en-GB"/>
-        </w:rPr>
-      </w:pPr>
-      <w:r>
-        <w:rPr>
-          <w:rFonts w:ascii="Times New Roman" w:hAnsi="Times New Roman" w:cs="Times New Roman"/>
-          <w:sz w:val="24"/>
-          <w:szCs w:val="24"/>
-          <w:lang w:val="en-GB"/>
-        </w:rPr>
-        <w:t xml:space="preserve">Linear regression </w:t>
-      </w:r>
-    </w:p>
-    <w:p>
-      <w:pPr>
-        <w:pStyle w:val="a3"/>
-        <w:numPr>
-          <w:ilvl w:val="2"/>
-          <w:numId w:val="1"/>
-        </w:numPr>
-        <w:rPr>
-          <w:rFonts w:ascii="Times New Roman" w:hAnsi="Times New Roman" w:cs="Times New Roman"/>
-          <w:sz w:val="24"/>
-          <w:szCs w:val="24"/>
-          <w:lang w:val="en-GB"/>
-        </w:rPr>
-      </w:pPr>
-      <w:r>
-        <w:rPr>
-          <w:rFonts w:ascii="Times New Roman" w:hAnsi="Times New Roman" w:cs="Times New Roman"/>
-          <w:sz w:val="24"/>
-          <w:szCs w:val="24"/>
-          <w:lang w:val="en-GB"/>
-        </w:rPr>
-        <w:t>K-NN</w:t>
-      </w:r>
-    </w:p>
-    <w:p>
-      <w:pPr>
-        <w:pStyle w:val="a3"/>
-        <w:numPr>
-          <w:ilvl w:val="2"/>
-          <w:numId w:val="1"/>
-        </w:numPr>
-        <w:rPr>
-          <w:rFonts w:ascii="Times New Roman" w:hAnsi="Times New Roman" w:cs="Times New Roman"/>
-          <w:sz w:val="24"/>
-          <w:szCs w:val="24"/>
-          <w:lang w:val="en-GB"/>
-        </w:rPr>
-      </w:pPr>
-      <w:r>
-        <w:rPr>
-          <w:rFonts w:ascii="Times New Roman" w:hAnsi="Times New Roman" w:cs="Times New Roman"/>
-          <w:sz w:val="24"/>
-          <w:szCs w:val="24"/>
-          <w:lang w:val="en-GB"/>
-        </w:rPr>
-        <w:t>LDA</w:t>
-      </w:r>
-    </w:p>
-    <w:p>
-      <w:pPr>
-        <w:pStyle w:val="a3"/>
-        <w:numPr>
-          <w:ilvl w:val="2"/>
-          <w:numId w:val="1"/>
-        </w:numPr>
-        <w:rPr>
-          <w:rFonts w:ascii="Times New Roman" w:hAnsi="Times New Roman" w:cs="Times New Roman"/>
-          <w:sz w:val="24"/>
-          <w:szCs w:val="24"/>
-          <w:lang w:val="en-GB"/>
-        </w:rPr>
-      </w:pPr>
-      <w:r>
-        <w:rPr>
-          <w:rFonts w:ascii="Times New Roman" w:hAnsi="Times New Roman" w:cs="Times New Roman"/>
-          <w:sz w:val="24"/>
-          <w:szCs w:val="24"/>
-          <w:lang w:val="en-GB"/>
-        </w:rPr>
-        <w:t>QDA</w:t>
-      </w:r>
-    </w:p>
-    <w:p>
-      <w:pPr>
-        <w:pStyle w:val="a3"/>
-        <w:numPr>
-          <w:ilvl w:val="2"/>
-          <w:numId w:val="1"/>
-        </w:numPr>
-        <w:rPr>
-          <w:rFonts w:ascii="Times New Roman" w:hAnsi="Times New Roman" w:cs="Times New Roman"/>
-          <w:sz w:val="24"/>
-          <w:szCs w:val="24"/>
-          <w:lang w:val="en-GB"/>
-        </w:rPr>
-      </w:pPr>
-      <w:r>
-        <w:rPr>
-          <w:rFonts w:ascii="Times New Roman" w:hAnsi="Times New Roman" w:cs="Times New Roman"/>
-          <w:sz w:val="24"/>
-          <w:szCs w:val="24"/>
-          <w:lang w:val="en-GB"/>
-        </w:rPr>
-        <w:t>LR</w:t>
-      </w:r>
-    </w:p>
-    <w:p>
-      <w:pPr>
-        <w:pStyle w:val="a3"/>
-        <w:numPr>
-          <w:ilvl w:val="2"/>
-          <w:numId w:val="1"/>
-        </w:numPr>
-        <w:rPr>
-          <w:rFonts w:ascii="Times New Roman" w:hAnsi="Times New Roman" w:cs="Times New Roman"/>
-          <w:sz w:val="24"/>
-          <w:szCs w:val="24"/>
-          <w:lang w:val="en-GB"/>
-        </w:rPr>
-      </w:pPr>
-      <w:r>
-        <w:rPr>
-          <w:rFonts w:ascii="Times New Roman" w:hAnsi="Times New Roman" w:cs="Times New Roman"/>
-          <w:sz w:val="24"/>
-          <w:szCs w:val="24"/>
-          <w:lang w:val="en-GB"/>
-        </w:rPr>
-        <w:t xml:space="preserve">Random tree </w:t>
-      </w:r>
-    </w:p>
-    <w:p>
-      <w:pPr>
-        <w:pStyle w:val="a3"/>
-        <w:numPr>
-          <w:ilvl w:val="2"/>
-          <w:numId w:val="1"/>
-        </w:numPr>
-        <w:rPr>
-          <w:rFonts w:ascii="Times New Roman" w:hAnsi="Times New Roman" w:cs="Times New Roman"/>
-          <w:sz w:val="24"/>
-          <w:szCs w:val="24"/>
-          <w:lang w:val="en-GB"/>
-        </w:rPr>
-      </w:pPr>
-      <w:r>
-        <w:rPr>
-          <w:rFonts w:ascii="Times New Roman" w:hAnsi="Times New Roman" w:cs="Times New Roman"/>
-          <w:sz w:val="24"/>
-          <w:szCs w:val="24"/>
-          <w:lang w:val="en-GB"/>
-        </w:rPr>
-        <w:t xml:space="preserve">Random forest </w:t>
-      </w:r>
-    </w:p>
-    <w:p>
-      <w:pPr>
-        <w:pStyle w:val="a3"/>
-        <w:numPr>
-          <w:ilvl w:val="1"/>
-          <w:numId w:val="1"/>
-        </w:numPr>
-        <w:rPr>
-          <w:rFonts w:ascii="Times New Roman" w:hAnsi="Times New Roman" w:cs="Times New Roman"/>
-          <w:sz w:val="24"/>
-          <w:szCs w:val="24"/>
-          <w:lang w:val="en-GB"/>
-        </w:rPr>
-      </w:pPr>
-      <w:r>
-        <w:rPr>
-          <w:rFonts w:ascii="Times New Roman" w:hAnsi="Times New Roman" w:cs="Times New Roman"/>
-          <w:sz w:val="24"/>
-          <w:szCs w:val="24"/>
-          <w:lang w:val="en-GB"/>
-        </w:rPr>
+        <w:lastRenderedPageBreak/>
         <w:t>Accuracy:</w:t>
       </w:r>
     </w:p>
@@ -1304,7 +1337,6 @@
           <w:szCs w:val="24"/>
           <w:lang w:val="en-GB"/>
         </w:rPr>
-        <w:lastRenderedPageBreak/>
         <w:t>Cross-Validation (CV)</w:t>
       </w:r>
     </w:p>

</xml_diff>

<commit_message>
summary corrected and barplots added
</commit_message>
<xml_diff>
--- a/Plan.docx
+++ b/Plan.docx
@@ -12,6 +12,15 @@
           <w:lang w:val="en-GB"/>
         </w:rPr>
       </w:pPr>
+      <w:r>
+        <w:rPr>
+          <w:rFonts w:ascii="Times New Roman" w:hAnsi="Times New Roman" w:cs="Times New Roman"/>
+          <w:sz w:val="24"/>
+          <w:szCs w:val="24"/>
+          <w:lang w:val="en-GB"/>
+        </w:rPr>
+        <w:t xml:space="preserve"> </w:t>
+      </w:r>
       <w:r>
         <w:rPr>
           <w:rFonts w:ascii="Times New Roman" w:hAnsi="Times New Roman" w:cs="Times New Roman"/>

</xml_diff>

<commit_message>
Added LR and random tree
</commit_message>
<xml_diff>
--- a/Plan.docx
+++ b/Plan.docx
@@ -1352,14 +1352,16 @@
         </w:numPr>
         <w:rPr>
           <w:rFonts w:ascii="Times New Roman" w:hAnsi="Times New Roman" w:cs="Times New Roman"/>
-          <w:sz w:val="24"/>
-          <w:szCs w:val="24"/>
-          <w:lang w:val="en-GB"/>
-        </w:rPr>
-      </w:pPr>
-      <w:r>
-        <w:rPr>
-          <w:rFonts w:ascii="Times New Roman" w:hAnsi="Times New Roman" w:cs="Times New Roman"/>
+          <w:strike/>
+          <w:sz w:val="24"/>
+          <w:szCs w:val="24"/>
+          <w:lang w:val="en-GB"/>
+        </w:rPr>
+      </w:pPr>
+      <w:r>
+        <w:rPr>
+          <w:rFonts w:ascii="Times New Roman" w:hAnsi="Times New Roman" w:cs="Times New Roman"/>
+          <w:strike/>
           <w:sz w:val="24"/>
           <w:szCs w:val="24"/>
           <w:lang w:val="en-GB"/>
@@ -1369,6 +1371,7 @@
       <w:r>
         <w:rPr>
           <w:rFonts w:ascii="Times New Roman" w:hAnsi="Times New Roman" w:cs="Times New Roman"/>
+          <w:strike/>
           <w:sz w:val="24"/>
           <w:szCs w:val="24"/>
           <w:lang w:val="en-GB"/>
@@ -1378,6 +1381,7 @@
       <w:r>
         <w:rPr>
           <w:rFonts w:ascii="Times New Roman" w:hAnsi="Times New Roman" w:cs="Times New Roman"/>
+          <w:strike/>
           <w:color w:val="FF0000"/>
           <w:sz w:val="24"/>
           <w:szCs w:val="24"/>
@@ -1395,14 +1399,16 @@
         </w:numPr>
         <w:rPr>
           <w:rFonts w:ascii="Times New Roman" w:hAnsi="Times New Roman" w:cs="Times New Roman"/>
-          <w:sz w:val="24"/>
-          <w:szCs w:val="24"/>
-          <w:lang w:val="en-GB"/>
-        </w:rPr>
-      </w:pPr>
-      <w:r>
-        <w:rPr>
-          <w:rFonts w:ascii="Times New Roman" w:hAnsi="Times New Roman" w:cs="Times New Roman"/>
+          <w:strike/>
+          <w:sz w:val="24"/>
+          <w:szCs w:val="24"/>
+          <w:lang w:val="en-GB"/>
+        </w:rPr>
+      </w:pPr>
+      <w:r>
+        <w:rPr>
+          <w:rFonts w:ascii="Times New Roman" w:hAnsi="Times New Roman" w:cs="Times New Roman"/>
+          <w:strike/>
           <w:sz w:val="24"/>
           <w:szCs w:val="24"/>
           <w:lang w:val="en-GB"/>
@@ -1412,6 +1418,7 @@
       <w:r>
         <w:rPr>
           <w:rFonts w:ascii="Times New Roman" w:hAnsi="Times New Roman" w:cs="Times New Roman"/>
+          <w:strike/>
           <w:sz w:val="24"/>
           <w:szCs w:val="24"/>
           <w:lang w:val="en-GB"/>
@@ -1421,6 +1428,7 @@
       <w:r>
         <w:rPr>
           <w:rFonts w:ascii="Times New Roman" w:hAnsi="Times New Roman" w:cs="Times New Roman"/>
+          <w:strike/>
           <w:color w:val="FF0000"/>
           <w:sz w:val="24"/>
           <w:szCs w:val="24"/>

</xml_diff>